<commit_message>
final update on ethics docs
</commit_message>
<xml_diff>
--- a/docs/ConsentementParticipants.docx
+++ b/docs/ConsentementParticipants.docx
@@ -75,97 +75,80 @@
           <w:iCs/>
         </w:rPr>
       </w:pPr>
-      <w:r>
-        <w:t>Je soussigné(e) ………………………………………………………</w:t>
-      </w:r>
-      <w:proofErr w:type="gramStart"/>
-      <w:r>
-        <w:t>…</w:t>
+      <w:bookmarkStart w:id="0" w:name="_GoBack"/>
+      <w:bookmarkEnd w:id="0"/>
+      <w:r>
+        <w:t>Je soussigné(e) …………………………………………………………</w:t>
       </w:r>
       <w:r>
         <w:rPr>
           <w:i/>
           <w:iCs/>
         </w:rPr>
-        <w:t>(</w:t>
-      </w:r>
-      <w:proofErr w:type="gramEnd"/>
-      <w:r>
+        <w:t>(nom et prénom du sujet),</w:t>
+      </w:r>
+    </w:p>
+    <w:p>
+      <w:pPr>
+        <w:spacing w:line="360" w:lineRule="auto"/>
+        <w:jc w:val="both"/>
+        <w:rPr>
+          <w:u w:val="single"/>
+        </w:rPr>
+      </w:pPr>
+      <w:r>
+        <w:t xml:space="preserve">accepte de participer à l’étude </w:t>
+      </w:r>
+      <w:r>
+        <w:t>"</w:t>
+      </w:r>
+      <w:r>
+        <w:rPr>
+          <w:u w:val="single"/>
+        </w:rPr>
+        <w:t>Confinement COVID-19 : humeur, anxiété et cognition</w:t>
+      </w:r>
+      <w:r>
+        <w:t>".</w:t>
+      </w:r>
+    </w:p>
+    <w:p>
+      <w:pPr>
+        <w:jc w:val="both"/>
         <w:rPr>
           <w:i/>
           <w:iCs/>
         </w:rPr>
-        <w:t>nom et prénom du sujet),</w:t>
-      </w:r>
-    </w:p>
-    <w:p>
-      <w:pPr>
-        <w:spacing w:line="360" w:lineRule="auto"/>
-        <w:jc w:val="both"/>
-        <w:rPr>
-          <w:u w:val="single"/>
-        </w:rPr>
-      </w:pPr>
-      <w:proofErr w:type="gramStart"/>
-      <w:r>
-        <w:t>accepte</w:t>
-      </w:r>
-      <w:proofErr w:type="gramEnd"/>
-      <w:r>
-        <w:t xml:space="preserve"> de participer à l’étude </w:t>
-      </w:r>
-      <w:r>
-        <w:t>"</w:t>
-      </w:r>
-      <w:bookmarkStart w:id="0" w:name="_GoBack"/>
-      <w:bookmarkEnd w:id="0"/>
-      <w:r>
-        <w:rPr>
-          <w:u w:val="single"/>
-        </w:rPr>
-        <w:t>Confinement COVID-19 : humeur, anxiété et cognition</w:t>
-      </w:r>
-      <w:r>
-        <w:t>".</w:t>
-      </w:r>
-    </w:p>
-    <w:p>
-      <w:pPr>
-        <w:jc w:val="both"/>
+      </w:pPr>
+      <w:r>
+        <w:t xml:space="preserve">J’ai </w:t>
+      </w:r>
+      <w:r>
+        <w:t>lu et compris l</w:t>
+      </w:r>
+      <w:r>
+        <w:t>a fiche</w:t>
+      </w:r>
+      <w:r>
+        <w:t xml:space="preserve"> d’information </w:t>
+      </w:r>
+      <w:r>
+        <w:t>décrivant l</w:t>
+      </w:r>
+      <w:r>
+        <w:t xml:space="preserve">es objectifs et </w:t>
+      </w:r>
+      <w:r>
+        <w:t xml:space="preserve">les </w:t>
+      </w:r>
+      <w:r>
+        <w:t>modalités de l’étude</w:t>
+      </w:r>
+      <w:r>
         <w:rPr>
           <w:i/>
           <w:iCs/>
         </w:rPr>
-      </w:pPr>
-      <w:r>
-        <w:t xml:space="preserve">J’ai </w:t>
-      </w:r>
-      <w:r>
-        <w:t>lu et compris l</w:t>
-      </w:r>
-      <w:r>
-        <w:t>a fiche</w:t>
-      </w:r>
-      <w:r>
-        <w:t xml:space="preserve"> d’information </w:t>
-      </w:r>
-      <w:r>
-        <w:t>décrivant l</w:t>
-      </w:r>
-      <w:r>
-        <w:t xml:space="preserve">es objectifs et </w:t>
-      </w:r>
-      <w:r>
-        <w:t xml:space="preserve">les </w:t>
-      </w:r>
-      <w:r>
-        <w:t>modalités de l’étude</w:t>
-      </w:r>
-      <w:r>
-        <w:rPr>
-          <w:i/>
-          <w:iCs/>
-        </w:rPr>
         <w:t xml:space="preserve">.  </w:t>
       </w:r>
     </w:p>
@@ -183,15 +166,7 @@
         <w:t xml:space="preserve"> faire l’objet d’un traitement automatisé par les organisateurs de la recherche. </w:t>
       </w:r>
       <w:r>
-        <w:t xml:space="preserve">J’accepte aussi que mes données </w:t>
-      </w:r>
-      <w:proofErr w:type="spellStart"/>
-      <w:r>
-        <w:t>anonymisées</w:t>
-      </w:r>
-      <w:proofErr w:type="spellEnd"/>
-      <w:r>
-        <w:t xml:space="preserve"> soient exploitées, par la suite, par d’autres équipes de recherche. </w:t>
+        <w:t xml:space="preserve">J’accepte aussi que mes données anonymisées soient exploitées, par la suite, par d’autres équipes de recherche. </w:t>
       </w:r>
     </w:p>
     <w:p>
@@ -209,13 +184,8 @@
       <w:r>
         <w:t xml:space="preserve">Je suis libre d’accepter ou de refuser de participer, et je suis libre d’arrêter à tout moment ma </w:t>
       </w:r>
-      <w:proofErr w:type="gramStart"/>
-      <w:r>
-        <w:t>participation</w:t>
-      </w:r>
-      <w:proofErr w:type="gramEnd"/>
-      <w:r>
-        <w:t xml:space="preserve"> en cours d’étude, sans avoir besoin de justifier ma décision.</w:t>
+      <w:r>
+        <w:t>participation en cours d’étude, sans avoir besoin de justifier ma décision.</w:t>
       </w:r>
     </w:p>
     <w:p>
@@ -256,15 +226,18 @@
         <w:t>Je pourrai exercer mon droit d’accès et de rectification auprès d</w:t>
       </w:r>
       <w:r>
-        <w:t xml:space="preserve">u responsable scientifique de l’étude (Dr. Jean </w:t>
-      </w:r>
-      <w:proofErr w:type="spellStart"/>
-      <w:r>
-        <w:t>Daunizeau</w:t>
-      </w:r>
-      <w:proofErr w:type="spellEnd"/>
-      <w:r>
-        <w:t> : jean.daunizeau@icm-institute.fr)</w:t>
+        <w:t xml:space="preserve">u responsable scientifique de l’étude (Dr. Jean Daunizeau : </w:t>
+      </w:r>
+      <w:hyperlink r:id="rId6" w:history="1">
+        <w:r>
+          <w:rPr>
+            <w:rStyle w:val="Lienhypertexte"/>
+          </w:rPr>
+          <w:t>jean.daunizeau@icm-institute.org</w:t>
+        </w:r>
+      </w:hyperlink>
+      <w:r>
+        <w:t>)</w:t>
       </w:r>
       <w:r>
         <w:t>, conformément à la loi 78-17 du 06 janvier 1978 relative à l’Informatique, aux Fichiers et aux Libertés (modifiée par la loi n°94-548 du 1er juillet 1994). Par ailleurs, conformément à l’article L 1122-1 du Code de la Santé Publique, les résultats globaux de l’étude pourront m’être communiqués si je le souhaite.</w:t>
@@ -286,28 +259,15 @@
         <w:jc w:val="both"/>
       </w:pPr>
       <w:r>
-        <w:t xml:space="preserve">Fait </w:t>
-      </w:r>
-      <w:proofErr w:type="gramStart"/>
-      <w:r>
-        <w:t>à  …</w:t>
-      </w:r>
-      <w:proofErr w:type="gramEnd"/>
-      <w:r>
-        <w:t xml:space="preserve">………………., </w:t>
-      </w:r>
-    </w:p>
-    <w:p>
-      <w:pPr>
-        <w:jc w:val="both"/>
-      </w:pPr>
-      <w:proofErr w:type="gramStart"/>
-      <w:r>
-        <w:t>le</w:t>
-      </w:r>
-      <w:proofErr w:type="gramEnd"/>
-      <w:r>
-        <w:t xml:space="preserve"> …………………</w:t>
+        <w:t xml:space="preserve">Fait à  …………………., </w:t>
+      </w:r>
+    </w:p>
+    <w:p>
+      <w:pPr>
+        <w:jc w:val="both"/>
+      </w:pPr>
+      <w:r>
+        <w:t>le …………………</w:t>
       </w:r>
     </w:p>
     <w:p>
@@ -329,7 +289,7 @@
       </w:r>
     </w:p>
     <w:sectPr>
-      <w:headerReference w:type="default" r:id="rId6"/>
+      <w:headerReference w:type="default" r:id="rId7"/>
       <w:pgSz w:w="11906" w:h="16838"/>
       <w:pgMar w:top="1417" w:right="1417" w:bottom="1417" w:left="1417" w:header="708" w:footer="708" w:gutter="0"/>
       <w:cols w:space="708"/>
@@ -954,6 +914,17 @@
     <w:semiHidden/>
     <w:rsid w:val="00F3780E"/>
   </w:style>
+  <w:style w:type="character" w:styleId="Lienhypertexte">
+    <w:name w:val="Hyperlink"/>
+    <w:basedOn w:val="Policepardfaut"/>
+    <w:uiPriority w:val="99"/>
+    <w:unhideWhenUsed/>
+    <w:rsid w:val="0047414C"/>
+    <w:rPr>
+      <w:color w:val="0563C1" w:themeColor="hyperlink"/>
+      <w:u w:val="single"/>
+    </w:rPr>
+  </w:style>
 </w:styles>
 </file>
 

</xml_diff>